<commit_message>
surat pengumuman pelelangan lagi
</commit_message>
<xml_diff>
--- a/templates/14a Pengumuman Pelelangan.docx
+++ b/templates/14a Pengumuman Pelelangan.docx
@@ -292,7 +292,34 @@
           <w:sz w:val="22"/>
         </w:rPr>
         <w:tab/>
-        <w:t>No : ……………………………………</w:t>
+        <w:t xml:space="preserve">No : </w:t>
+      </w:r>
+      <w:r>
+        <w:rPr>
+          <w:rFonts w:ascii="Tahoma" w:hAnsi="Tahoma"/>
+          <w:color w:val="000000"/>
+          <w:sz w:val="22"/>
+          <w:highlight w:val="red"/>
+        </w:rPr>
+        <w:t>#</w:t>
+      </w:r>
+      <w:r>
+        <w:rPr>
+          <w:rFonts w:ascii="Tahoma" w:hAnsi="Tahoma"/>
+          <w:color w:val="000000"/>
+          <w:sz w:val="22"/>
+          <w:highlight w:val="red"/>
+        </w:rPr>
+        <w:t>nopengumuman</w:t>
+      </w:r>
+      <w:r>
+        <w:rPr>
+          <w:rFonts w:ascii="Tahoma" w:hAnsi="Tahoma"/>
+          <w:color w:val="000000"/>
+          <w:sz w:val="22"/>
+          <w:highlight w:val="red"/>
+        </w:rPr>
+        <w:t>#</w:t>
       </w:r>
       <w:r>
         <w:rPr>
@@ -301,7 +328,34 @@
           <w:sz w:val="22"/>
         </w:rPr>
         <w:tab/>
-        <w:t xml:space="preserve">  tanggal  : ……………</w:t>
+        <w:t xml:space="preserve">  tanggal  : </w:t>
+      </w:r>
+      <w:r>
+        <w:rPr>
+          <w:rFonts w:ascii="Tahoma" w:hAnsi="Tahoma"/>
+          <w:color w:val="000000"/>
+          <w:sz w:val="22"/>
+          <w:highlight w:val="red"/>
+        </w:rPr>
+        <w:t>#</w:t>
+      </w:r>
+      <w:r>
+        <w:rPr>
+          <w:rFonts w:ascii="Tahoma" w:hAnsi="Tahoma"/>
+          <w:color w:val="000000"/>
+          <w:sz w:val="22"/>
+          <w:highlight w:val="red"/>
+        </w:rPr>
+        <w:t>tglpengumuman</w:t>
+      </w:r>
+      <w:r>
+        <w:rPr>
+          <w:rFonts w:ascii="Tahoma" w:hAnsi="Tahoma"/>
+          <w:color w:val="000000"/>
+          <w:sz w:val="22"/>
+          <w:highlight w:val="red"/>
+        </w:rPr>
+        <w:t>#</w:t>
       </w:r>
     </w:p>
     <w:p>
@@ -359,7 +413,7 @@
           <w:rFonts w:ascii="Tahoma" w:hAnsi="Tahoma"/>
           <w:color w:val="000000"/>
           <w:sz w:val="22"/>
-          <w:highlight w:val="cyan"/>
+          <w:highlight w:val="red"/>
         </w:rPr>
         <w:t>#nosupph#</w:t>
       </w:r>
@@ -377,7 +431,7 @@
           <w:rFonts w:ascii="Tahoma" w:hAnsi="Tahoma"/>
           <w:color w:val="000000"/>
           <w:sz w:val="22"/>
-          <w:highlight w:val="cyan"/>
+          <w:highlight w:val="red"/>
         </w:rPr>
         <w:t>#tglsupph#</w:t>
       </w:r>
@@ -942,7 +996,16 @@
           <w:color w:val="000000"/>
           <w:sz w:val="22"/>
         </w:rPr>
-        <w:t>PANITIA PENGADAAN BARANG / JASA</w:t>
+        <w:t xml:space="preserve">PANITIA PENGADAAN </w:t>
+      </w:r>
+      <w:r>
+        <w:rPr>
+          <w:rFonts w:ascii="Tahoma" w:hAnsi="Tahoma"/>
+          <w:color w:val="000000"/>
+          <w:sz w:val="22"/>
+          <w:highlight w:val="cyan"/>
+        </w:rPr>
+        <w:t>#namapeng#</w:t>
       </w:r>
     </w:p>
     <w:p>
@@ -1042,8 +1105,9 @@
           <w:b/>
           <w:color w:val="000000"/>
           <w:sz w:val="22"/>
-        </w:rPr>
-        <w:t>…………………………………….</w:t>
+          <w:highlight w:val="cyan"/>
+        </w:rPr>
+        <w:t>#namaketua#</w:t>
       </w:r>
     </w:p>
     <w:p>
@@ -1154,7 +1218,7 @@
           <v:imagedata r:id="rId1" o:title=""/>
           <w10:wrap type="topAndBottom"/>
         </v:shape>
-        <o:OLEObject Type="Embed" ProgID="PBrush" ShapeID="_x0000_s2050" DrawAspect="Content" ObjectID="_1434270311" r:id="rId2"/>
+        <o:OLEObject Type="Embed" ProgID="PBrush" ShapeID="_x0000_s2050" DrawAspect="Content" ObjectID="_1434272890" r:id="rId2"/>
       </w:pict>
     </w:r>
     <w:r>

</xml_diff>

<commit_message>
bnerin sampe penunjukan pemenang
</commit_message>
<xml_diff>
--- a/templates/14a Pengumuman Pelelangan.docx
+++ b/templates/14a Pengumuman Pelelangan.docx
@@ -40,65 +40,18 @@
         <w:ind w:left="6946"/>
         <w:rPr>
           <w:rFonts w:ascii="Tahoma" w:hAnsi="Tahoma"/>
-          <w:b/>
-          <w:color w:val="000000"/>
-          <w:sz w:val="22"/>
-        </w:rPr>
-      </w:pPr>
-      <w:r>
-        <w:rPr>
-          <w:rFonts w:ascii="Tahoma" w:hAnsi="Tahoma"/>
-          <w:b/>
-          <w:color w:val="000000"/>
-          <w:sz w:val="22"/>
-        </w:rPr>
-        <w:t>………………………..……..</w:t>
-      </w:r>
-    </w:p>
-    <w:p>
-      <w:pPr>
-        <w:pStyle w:val="Header"/>
-        <w:tabs>
-          <w:tab w:val="clear" w:pos="4320"/>
-          <w:tab w:val="clear" w:pos="8640"/>
-        </w:tabs>
-        <w:ind w:left="6946"/>
-        <w:rPr>
-          <w:rFonts w:ascii="Tahoma" w:hAnsi="Tahoma"/>
-          <w:color w:val="000000"/>
-          <w:sz w:val="22"/>
-        </w:rPr>
-      </w:pPr>
-      <w:r>
-        <w:rPr>
-          <w:rFonts w:ascii="Tahoma" w:hAnsi="Tahoma"/>
-          <w:color w:val="000000"/>
-          <w:sz w:val="22"/>
-        </w:rPr>
-        <w:t xml:space="preserve">Jl…..………………………………. </w:t>
-      </w:r>
-    </w:p>
-    <w:p>
-      <w:pPr>
-        <w:pStyle w:val="Header"/>
-        <w:tabs>
-          <w:tab w:val="clear" w:pos="4320"/>
-          <w:tab w:val="clear" w:pos="8640"/>
-        </w:tabs>
-        <w:ind w:left="6946"/>
-        <w:rPr>
-          <w:rFonts w:ascii="Tahoma" w:hAnsi="Tahoma"/>
-          <w:color w:val="000000"/>
-          <w:sz w:val="22"/>
-        </w:rPr>
-      </w:pPr>
-      <w:r>
-        <w:rPr>
-          <w:rFonts w:ascii="Tahoma" w:hAnsi="Tahoma"/>
-          <w:color w:val="000000"/>
-          <w:sz w:val="22"/>
-        </w:rPr>
-        <w:t>…………………………………</w:t>
+          <w:color w:val="000000"/>
+          <w:sz w:val="22"/>
+        </w:rPr>
+      </w:pPr>
+      <w:r>
+        <w:rPr>
+          <w:rFonts w:ascii="Tahoma" w:hAnsi="Tahoma"/>
+          <w:color w:val="000000"/>
+          <w:sz w:val="22"/>
+          <w:highlight w:val="cyan"/>
+        </w:rPr>
+        <w:t>#listpeserta#</w:t>
       </w:r>
     </w:p>
     <w:p>
@@ -379,75 +332,6 @@
         </w:rPr>
         <w:tab/>
       </w:r>
-    </w:p>
-    <w:p>
-      <w:pPr>
-        <w:tabs>
-          <w:tab w:val="left" w:pos="7470"/>
-        </w:tabs>
-        <w:ind w:left="4140" w:hanging="4050"/>
-        <w:rPr>
-          <w:rFonts w:ascii="Tahoma" w:hAnsi="Tahoma"/>
-          <w:color w:val="000000"/>
-          <w:sz w:val="22"/>
-        </w:rPr>
-      </w:pPr>
-      <w:r>
-        <w:rPr>
-          <w:rFonts w:ascii="Tahoma" w:hAnsi="Tahoma"/>
-          <w:color w:val="000000"/>
-          <w:sz w:val="22"/>
-        </w:rPr>
-        <w:t>[      ] Surat Permintaan Penawaran Harga  No :</w:t>
-      </w:r>
-      <w:r>
-        <w:rPr>
-          <w:rFonts w:ascii="Tahoma" w:hAnsi="Tahoma"/>
-          <w:color w:val="000000"/>
-          <w:sz w:val="22"/>
-        </w:rPr>
-        <w:t xml:space="preserve"> </w:t>
-      </w:r>
-      <w:r>
-        <w:rPr>
-          <w:rFonts w:ascii="Tahoma" w:hAnsi="Tahoma"/>
-          <w:color w:val="000000"/>
-          <w:sz w:val="22"/>
-          <w:highlight w:val="red"/>
-        </w:rPr>
-        <w:t>#nosupph#</w:t>
-      </w:r>
-      <w:r>
-        <w:rPr>
-          <w:rFonts w:ascii="Tahoma" w:hAnsi="Tahoma"/>
-          <w:color w:val="000000"/>
-          <w:sz w:val="22"/>
-        </w:rPr>
-        <w:tab/>
-        <w:t xml:space="preserve">  tanggal  : </w:t>
-      </w:r>
-      <w:r>
-        <w:rPr>
-          <w:rFonts w:ascii="Tahoma" w:hAnsi="Tahoma"/>
-          <w:color w:val="000000"/>
-          <w:sz w:val="22"/>
-          <w:highlight w:val="red"/>
-        </w:rPr>
-        <w:t>#tglsupph#</w:t>
-      </w:r>
-    </w:p>
-    <w:p>
-      <w:pPr>
-        <w:tabs>
-          <w:tab w:val="left" w:pos="7560"/>
-        </w:tabs>
-        <w:spacing w:line="120" w:lineRule="auto"/>
-        <w:rPr>
-          <w:rFonts w:ascii="Tahoma" w:hAnsi="Tahoma"/>
-          <w:color w:val="000000"/>
-          <w:sz w:val="22"/>
-        </w:rPr>
-      </w:pPr>
     </w:p>
     <w:p>
       <w:pPr>
@@ -995,37 +879,9 @@
           <w:rFonts w:ascii="Tahoma" w:hAnsi="Tahoma"/>
           <w:color w:val="000000"/>
           <w:sz w:val="22"/>
-        </w:rPr>
-        <w:t xml:space="preserve">PANITIA PENGADAAN </w:t>
-      </w:r>
-      <w:r>
-        <w:rPr>
-          <w:rFonts w:ascii="Tahoma" w:hAnsi="Tahoma"/>
-          <w:color w:val="000000"/>
-          <w:sz w:val="22"/>
           <w:highlight w:val="cyan"/>
         </w:rPr>
-        <w:t>#namapeng#</w:t>
-      </w:r>
-    </w:p>
-    <w:p>
-      <w:pPr>
-        <w:spacing w:before="60"/>
-        <w:ind w:left="4680"/>
-        <w:jc w:val="center"/>
-        <w:rPr>
-          <w:rFonts w:ascii="Tahoma" w:hAnsi="Tahoma"/>
-          <w:color w:val="000000"/>
-          <w:sz w:val="22"/>
-        </w:rPr>
-      </w:pPr>
-      <w:r>
-        <w:rPr>
-          <w:rFonts w:ascii="Tahoma" w:hAnsi="Tahoma"/>
-          <w:color w:val="000000"/>
-          <w:sz w:val="22"/>
-        </w:rPr>
-        <w:t>KETUA,</w:t>
+        <w:t>#panitia/pejabat2#</w:t>
       </w:r>
     </w:p>
     <w:p>
@@ -1218,7 +1074,7 @@
           <v:imagedata r:id="rId1" o:title=""/>
           <w10:wrap type="topAndBottom"/>
         </v:shape>
-        <o:OLEObject Type="Embed" ProgID="PBrush" ShapeID="_x0000_s2050" DrawAspect="Content" ObjectID="_1434272890" r:id="rId2"/>
+        <o:OLEObject Type="Embed" ProgID="PBrush" ShapeID="_x0000_s2050" DrawAspect="Content" ObjectID="_1434760038" r:id="rId2"/>
       </w:pict>
     </w:r>
     <w:r>

</xml_diff>